<commit_message>
-updated documentation on all scripts files -updated RVAD->BiVAD definitions for PGD ISHLT fxn -did final checks and documentation for docker -added specific session info step in pipeline (step 9) -ran pipeline end to end to do final test
</commit_message>
<xml_diff>
--- a/Outputs/Tables/T3.docx
+++ b/Outputs/Tables/T3.docx
@@ -2627,7 +2627,7 @@
                 <w:szCs w:val="18"/>
                 <w:color w:val="000000"/>
               </w:rPr>
-              <w:t xml:space="preserve">postop_MCS_RVAD</w:t>
+              <w:t xml:space="preserve">postop_BiVAD_dependence</w:t>
             </w:r>
           </w:p>
         </w:tc>
@@ -2735,115 +2735,115 @@
                 <w:szCs w:val="18"/>
                 <w:color w:val="000000"/>
               </w:rPr>
-              <w:t xml:space="preserve">2 (25%)</w:t>
-            </w:r>
-          </w:p>
-        </w:tc>
-        <w:tc>
-          <w:tcPr>
-            <w:tcBorders>
-              <w:bottom w:val="none" w:sz="0" w:space="0" w:color="000000"/>
-              <w:top w:val="none" w:sz="0" w:space="0" w:color="000000"/>
-              <w:left w:val="none" w:sz="0" w:space="0" w:color="000000"/>
-              <w:right w:val="none" w:sz="0" w:space="0" w:color="000000"/>
-            </w:tcBorders>
-            <w:shd w:val="clear" w:color="auto" w:fill="FFFFFF"/>
-            <w:tcMar>
-              <w:top w:w="0" w:type="dxa"/>
-              <w:bottom w:w="0" w:type="dxa"/>
-              <w:left w:w="0" w:type="dxa"/>
-              <w:right w:w="0" w:type="dxa"/>
-            </w:tcMar>
-            <w:vAlign w:val="center"/>
-          </w:tcPr>
-          <w:p>
-            <w:pPr>
-              <w:jc w:val="center"/>
-              <w:pBdr>
-                <w:bottom w:val="none" w:sz="0" w:space="0" w:color="000000"/>
-                <w:top w:val="none" w:sz="0" w:space="0" w:color="000000"/>
-                <w:left w:val="none" w:sz="0" w:space="0" w:color="000000"/>
-                <w:right w:val="none" w:sz="0" w:space="0" w:color="000000"/>
-              </w:pBdr>
-              <w:spacing w:after="0" w:before="0" w:line="240"/>
-              <w:ind w:left="0" w:right="120" w:firstLine="0" w:firstLineChars="0"/>
-              <w:rPr>
-                <w:rFonts w:ascii="Arial" w:hAnsi="Arial" w:eastAsia="Arial" w:cs="Arial"/>
-                <w:i w:val="false"/>
-                <w:b w:val="false"/>
-                <w:u w:val="none"/>
-                <w:strike w:val="false"/>
-                <w:sz w:val="18"/>
-                <w:szCs w:val="18"/>
-                <w:color w:val="000000"/>
-              </w:rPr>
-            </w:pPr>
-            <w:r>
-              <w:rPr>
-                <w:rFonts w:ascii="Arial" w:hAnsi="Arial" w:eastAsia="Arial" w:cs="Arial"/>
-                <w:i w:val="false"/>
-                <w:b w:val="false"/>
-                <w:u w:val="none"/>
-                <w:strike w:val="false"/>
-                <w:sz w:val="18"/>
-                <w:szCs w:val="18"/>
-                <w:color w:val="000000"/>
-              </w:rPr>
-              <w:t xml:space="preserve">2 (3%)</w:t>
-            </w:r>
-          </w:p>
-        </w:tc>
-        <w:tc>
-          <w:tcPr>
-            <w:tcBorders>
-              <w:bottom w:val="none" w:sz="0" w:space="0" w:color="000000"/>
-              <w:top w:val="none" w:sz="0" w:space="0" w:color="000000"/>
-              <w:left w:val="none" w:sz="0" w:space="0" w:color="000000"/>
-              <w:right w:val="none" w:sz="0" w:space="0" w:color="000000"/>
-            </w:tcBorders>
-            <w:shd w:val="clear" w:color="auto" w:fill="FFFFFF"/>
-            <w:tcMar>
-              <w:top w:w="0" w:type="dxa"/>
-              <w:bottom w:w="0" w:type="dxa"/>
-              <w:left w:w="0" w:type="dxa"/>
-              <w:right w:w="0" w:type="dxa"/>
-            </w:tcMar>
-            <w:vAlign w:val="center"/>
-          </w:tcPr>
-          <w:p>
-            <w:pPr>
-              <w:jc w:val="center"/>
-              <w:pBdr>
-                <w:bottom w:val="none" w:sz="0" w:space="0" w:color="000000"/>
-                <w:top w:val="none" w:sz="0" w:space="0" w:color="000000"/>
-                <w:left w:val="none" w:sz="0" w:space="0" w:color="000000"/>
-                <w:right w:val="none" w:sz="0" w:space="0" w:color="000000"/>
-              </w:pBdr>
-              <w:spacing w:after="0" w:before="0" w:line="240"/>
-              <w:ind w:left="0" w:right="120" w:firstLine="0" w:firstLineChars="0"/>
-              <w:rPr>
-                <w:rFonts w:ascii="Arial" w:hAnsi="Arial" w:eastAsia="Arial" w:cs="Arial"/>
-                <w:i w:val="false"/>
-                <w:b w:val="true"/>
-                <w:u w:val="none"/>
-                <w:strike w:val="false"/>
-                <w:sz w:val="18"/>
-                <w:szCs w:val="18"/>
-                <w:color w:val="000000"/>
-              </w:rPr>
-            </w:pPr>
-            <w:r>
-              <w:rPr>
-                <w:rFonts w:ascii="Arial" w:hAnsi="Arial" w:eastAsia="Arial" w:cs="Arial"/>
-                <w:i w:val="false"/>
-                <w:b w:val="true"/>
-                <w:u w:val="none"/>
-                <w:strike w:val="false"/>
-                <w:sz w:val="18"/>
-                <w:szCs w:val="18"/>
-                <w:color w:val="000000"/>
-              </w:rPr>
-              <w:t xml:space="preserve">0.015</w:t>
+              <w:t xml:space="preserve">1 (12%)</w:t>
+            </w:r>
+          </w:p>
+        </w:tc>
+        <w:tc>
+          <w:tcPr>
+            <w:tcBorders>
+              <w:bottom w:val="none" w:sz="0" w:space="0" w:color="000000"/>
+              <w:top w:val="none" w:sz="0" w:space="0" w:color="000000"/>
+              <w:left w:val="none" w:sz="0" w:space="0" w:color="000000"/>
+              <w:right w:val="none" w:sz="0" w:space="0" w:color="000000"/>
+            </w:tcBorders>
+            <w:shd w:val="clear" w:color="auto" w:fill="FFFFFF"/>
+            <w:tcMar>
+              <w:top w:w="0" w:type="dxa"/>
+              <w:bottom w:w="0" w:type="dxa"/>
+              <w:left w:w="0" w:type="dxa"/>
+              <w:right w:w="0" w:type="dxa"/>
+            </w:tcMar>
+            <w:vAlign w:val="center"/>
+          </w:tcPr>
+          <w:p>
+            <w:pPr>
+              <w:jc w:val="center"/>
+              <w:pBdr>
+                <w:bottom w:val="none" w:sz="0" w:space="0" w:color="000000"/>
+                <w:top w:val="none" w:sz="0" w:space="0" w:color="000000"/>
+                <w:left w:val="none" w:sz="0" w:space="0" w:color="000000"/>
+                <w:right w:val="none" w:sz="0" w:space="0" w:color="000000"/>
+              </w:pBdr>
+              <w:spacing w:after="0" w:before="0" w:line="240"/>
+              <w:ind w:left="0" w:right="120" w:firstLine="0" w:firstLineChars="0"/>
+              <w:rPr>
+                <w:rFonts w:ascii="Arial" w:hAnsi="Arial" w:eastAsia="Arial" w:cs="Arial"/>
+                <w:i w:val="false"/>
+                <w:b w:val="false"/>
+                <w:u w:val="none"/>
+                <w:strike w:val="false"/>
+                <w:sz w:val="18"/>
+                <w:szCs w:val="18"/>
+                <w:color w:val="000000"/>
+              </w:rPr>
+            </w:pPr>
+            <w:r>
+              <w:rPr>
+                <w:rFonts w:ascii="Arial" w:hAnsi="Arial" w:eastAsia="Arial" w:cs="Arial"/>
+                <w:i w:val="false"/>
+                <w:b w:val="false"/>
+                <w:u w:val="none"/>
+                <w:strike w:val="false"/>
+                <w:sz w:val="18"/>
+                <w:szCs w:val="18"/>
+                <w:color w:val="000000"/>
+              </w:rPr>
+              <w:t xml:space="preserve">1 (2%)</w:t>
+            </w:r>
+          </w:p>
+        </w:tc>
+        <w:tc>
+          <w:tcPr>
+            <w:tcBorders>
+              <w:bottom w:val="none" w:sz="0" w:space="0" w:color="000000"/>
+              <w:top w:val="none" w:sz="0" w:space="0" w:color="000000"/>
+              <w:left w:val="none" w:sz="0" w:space="0" w:color="000000"/>
+              <w:right w:val="none" w:sz="0" w:space="0" w:color="000000"/>
+            </w:tcBorders>
+            <w:shd w:val="clear" w:color="auto" w:fill="FFFFFF"/>
+            <w:tcMar>
+              <w:top w:w="0" w:type="dxa"/>
+              <w:bottom w:w="0" w:type="dxa"/>
+              <w:left w:w="0" w:type="dxa"/>
+              <w:right w:w="0" w:type="dxa"/>
+            </w:tcMar>
+            <w:vAlign w:val="center"/>
+          </w:tcPr>
+          <w:p>
+            <w:pPr>
+              <w:jc w:val="center"/>
+              <w:pBdr>
+                <w:bottom w:val="none" w:sz="0" w:space="0" w:color="000000"/>
+                <w:top w:val="none" w:sz="0" w:space="0" w:color="000000"/>
+                <w:left w:val="none" w:sz="0" w:space="0" w:color="000000"/>
+                <w:right w:val="none" w:sz="0" w:space="0" w:color="000000"/>
+              </w:pBdr>
+              <w:spacing w:after="0" w:before="0" w:line="240"/>
+              <w:ind w:left="0" w:right="120" w:firstLine="0" w:firstLineChars="0"/>
+              <w:rPr>
+                <w:rFonts w:ascii="Arial" w:hAnsi="Arial" w:eastAsia="Arial" w:cs="Arial"/>
+                <w:i w:val="false"/>
+                <w:b w:val="false"/>
+                <w:u w:val="none"/>
+                <w:strike w:val="false"/>
+                <w:sz w:val="18"/>
+                <w:szCs w:val="18"/>
+                <w:color w:val="000000"/>
+              </w:rPr>
+            </w:pPr>
+            <w:r>
+              <w:rPr>
+                <w:rFonts w:ascii="Arial" w:hAnsi="Arial" w:eastAsia="Arial" w:cs="Arial"/>
+                <w:i w:val="false"/>
+                <w:b w:val="false"/>
+                <w:u w:val="none"/>
+                <w:strike w:val="false"/>
+                <w:sz w:val="18"/>
+                <w:szCs w:val="18"/>
+                <w:color w:val="000000"/>
+              </w:rPr>
+              <w:t xml:space="preserve">0.129</w:t>
             </w:r>
           </w:p>
         </w:tc>
@@ -3011,61 +3011,61 @@
                 <w:szCs w:val="18"/>
                 <w:color w:val="000000"/>
               </w:rPr>
-              <w:t xml:space="preserve">2 (25%)</w:t>
-            </w:r>
-          </w:p>
-        </w:tc>
-        <w:tc>
-          <w:tcPr>
-            <w:tcBorders>
-              <w:bottom w:val="none" w:sz="0" w:space="0" w:color="000000"/>
-              <w:top w:val="none" w:sz="0" w:space="0" w:color="000000"/>
-              <w:left w:val="none" w:sz="0" w:space="0" w:color="000000"/>
-              <w:right w:val="none" w:sz="0" w:space="0" w:color="000000"/>
-            </w:tcBorders>
-            <w:shd w:val="clear" w:color="auto" w:fill="FFFFFF"/>
-            <w:tcMar>
-              <w:top w:w="0" w:type="dxa"/>
-              <w:bottom w:w="0" w:type="dxa"/>
-              <w:left w:w="0" w:type="dxa"/>
-              <w:right w:w="0" w:type="dxa"/>
-            </w:tcMar>
-            <w:vAlign w:val="center"/>
-          </w:tcPr>
-          <w:p>
-            <w:pPr>
-              <w:jc w:val="center"/>
-              <w:pBdr>
-                <w:bottom w:val="none" w:sz="0" w:space="0" w:color="000000"/>
-                <w:top w:val="none" w:sz="0" w:space="0" w:color="000000"/>
-                <w:left w:val="none" w:sz="0" w:space="0" w:color="000000"/>
-                <w:right w:val="none" w:sz="0" w:space="0" w:color="000000"/>
-              </w:pBdr>
-              <w:spacing w:after="0" w:before="0" w:line="240"/>
-              <w:ind w:left="0" w:right="120" w:firstLine="0" w:firstLineChars="0"/>
-              <w:rPr>
-                <w:rFonts w:ascii="Arial" w:hAnsi="Arial" w:eastAsia="Arial" w:cs="Arial"/>
-                <w:i w:val="false"/>
-                <w:b w:val="false"/>
-                <w:u w:val="none"/>
-                <w:strike w:val="false"/>
-                <w:sz w:val="18"/>
-                <w:szCs w:val="18"/>
-                <w:color w:val="000000"/>
-              </w:rPr>
-            </w:pPr>
-            <w:r>
-              <w:rPr>
-                <w:rFonts w:ascii="Arial" w:hAnsi="Arial" w:eastAsia="Arial" w:cs="Arial"/>
-                <w:i w:val="false"/>
-                <w:b w:val="false"/>
-                <w:u w:val="none"/>
-                <w:strike w:val="false"/>
-                <w:sz w:val="18"/>
-                <w:szCs w:val="18"/>
-                <w:color w:val="000000"/>
-              </w:rPr>
-              <w:t xml:space="preserve">2 (3%)</w:t>
+              <w:t xml:space="preserve">3 (38%)</w:t>
+            </w:r>
+          </w:p>
+        </w:tc>
+        <w:tc>
+          <w:tcPr>
+            <w:tcBorders>
+              <w:bottom w:val="none" w:sz="0" w:space="0" w:color="000000"/>
+              <w:top w:val="none" w:sz="0" w:space="0" w:color="000000"/>
+              <w:left w:val="none" w:sz="0" w:space="0" w:color="000000"/>
+              <w:right w:val="none" w:sz="0" w:space="0" w:color="000000"/>
+            </w:tcBorders>
+            <w:shd w:val="clear" w:color="auto" w:fill="FFFFFF"/>
+            <w:tcMar>
+              <w:top w:w="0" w:type="dxa"/>
+              <w:bottom w:w="0" w:type="dxa"/>
+              <w:left w:w="0" w:type="dxa"/>
+              <w:right w:w="0" w:type="dxa"/>
+            </w:tcMar>
+            <w:vAlign w:val="center"/>
+          </w:tcPr>
+          <w:p>
+            <w:pPr>
+              <w:jc w:val="center"/>
+              <w:pBdr>
+                <w:bottom w:val="none" w:sz="0" w:space="0" w:color="000000"/>
+                <w:top w:val="none" w:sz="0" w:space="0" w:color="000000"/>
+                <w:left w:val="none" w:sz="0" w:space="0" w:color="000000"/>
+                <w:right w:val="none" w:sz="0" w:space="0" w:color="000000"/>
+              </w:pBdr>
+              <w:spacing w:after="0" w:before="0" w:line="240"/>
+              <w:ind w:left="0" w:right="120" w:firstLine="0" w:firstLineChars="0"/>
+              <w:rPr>
+                <w:rFonts w:ascii="Arial" w:hAnsi="Arial" w:eastAsia="Arial" w:cs="Arial"/>
+                <w:i w:val="false"/>
+                <w:b w:val="false"/>
+                <w:u w:val="none"/>
+                <w:strike w:val="false"/>
+                <w:sz w:val="18"/>
+                <w:szCs w:val="18"/>
+                <w:color w:val="000000"/>
+              </w:rPr>
+            </w:pPr>
+            <w:r>
+              <w:rPr>
+                <w:rFonts w:ascii="Arial" w:hAnsi="Arial" w:eastAsia="Arial" w:cs="Arial"/>
+                <w:i w:val="false"/>
+                <w:b w:val="false"/>
+                <w:u w:val="none"/>
+                <w:strike w:val="false"/>
+                <w:sz w:val="18"/>
+                <w:szCs w:val="18"/>
+                <w:color w:val="000000"/>
+              </w:rPr>
+              <w:t xml:space="preserve">3 (5%)</w:t>
             </w:r>
           </w:p>
         </w:tc>
@@ -3119,7 +3119,7 @@
                 <w:szCs w:val="18"/>
                 <w:color w:val="000000"/>
               </w:rPr>
-              <w:t xml:space="preserve">0.015</w:t>
+              <w:t xml:space="preserve">0.001</w:t>
             </w:r>
           </w:p>
         </w:tc>

</xml_diff>